<commit_message>
Add week 5 documents.
</commit_message>
<xml_diff>
--- a/CPSC-24500/Week05/2017SpringW05Agenda.docx
+++ b/CPSC-24500/Week05/2017SpringW05Agenda.docx
@@ -48,8 +48,6 @@
         </w:rPr>
         <w:t>5</w:t>
       </w:r>
-      <w:bookmarkStart w:id="0" w:name="_GoBack"/>
-      <w:bookmarkEnd w:id="0"/>
     </w:p>
     <w:p>
       <w:pPr>
@@ -74,7 +72,7 @@
         <w:rPr>
           <w:rFonts w:cstheme="minorHAnsi"/>
         </w:rPr>
-        <w:t>4</w:t>
+        <w:t>5</w:t>
       </w:r>
       <w:r>
         <w:rPr>
@@ -86,25 +84,21 @@
         <w:rPr>
           <w:rFonts w:cstheme="minorHAnsi"/>
         </w:rPr>
-        <w:t>We have covered a lot of material in the first three weeks. I suspect that last week’s programming assignment was challenging. As we near the halfway point of our session, we will continue to focus on delivering real code each week. This week we will continue with enhancing our ab</w:t>
-      </w:r>
-      <w:r>
-        <w:rPr>
-          <w:rFonts w:cstheme="minorHAnsi"/>
-        </w:rPr>
-        <w:t>ility to develop sophisticated interactive V</w:t>
-      </w:r>
-      <w:r>
-        <w:rPr>
-          <w:rFonts w:cstheme="minorHAnsi"/>
-        </w:rPr>
-        <w:t xml:space="preserve">iews while also learning how to </w:t>
-      </w:r>
-      <w:r>
-        <w:rPr>
-          <w:rFonts w:cstheme="minorHAnsi"/>
-        </w:rPr>
-        <w:t xml:space="preserve">enhance our Model to read and write from files. </w:t>
+        <w:t xml:space="preserve">We just crossed the half way point. I suspect that the Mosaic programming assignment was easier than </w:t>
+      </w:r>
+      <w:proofErr w:type="spellStart"/>
+      <w:r>
+        <w:rPr>
+          <w:rFonts w:cstheme="minorHAnsi"/>
+        </w:rPr>
+        <w:t>FaceDraw</w:t>
+      </w:r>
+      <w:proofErr w:type="spellEnd"/>
+      <w:r>
+        <w:rPr>
+          <w:rFonts w:cstheme="minorHAnsi"/>
+        </w:rPr>
+        <w:t xml:space="preserve">. This week we are going to move on to working with files and serialization, testing, multi-threading, and Java packages. This week’s assignment will be a performance optimization challenge. </w:t>
       </w:r>
     </w:p>
     <w:p>
@@ -141,7 +135,7 @@
           <w:rFonts w:cstheme="minorHAnsi"/>
           <w:u w:val="single"/>
         </w:rPr>
-        <w:t>4</w:t>
+        <w:t>5</w:t>
       </w:r>
       <w:r>
         <w:rPr>
@@ -162,7 +156,14 @@
           <w:rFonts w:cstheme="minorHAnsi"/>
           <w:u w:val="single"/>
         </w:rPr>
-        <w:t>10</w:t>
+        <w:t>1</w:t>
+      </w:r>
+      <w:r>
+        <w:rPr>
+          <w:rFonts w:cstheme="minorHAnsi"/>
+          <w:u w:val="single"/>
+        </w:rPr>
+        <w:t>7</w:t>
       </w:r>
       <w:r>
         <w:rPr>
@@ -176,7 +177,7 @@
           <w:rFonts w:cstheme="minorHAnsi"/>
           <w:u w:val="single"/>
         </w:rPr>
-        <w:t>16</w:t>
+        <w:t>23</w:t>
       </w:r>
       <w:r>
         <w:rPr>
@@ -298,37 +299,79 @@
         </w:rPr>
         <w:t xml:space="preserve">Our </w:t>
       </w:r>
-      <w:r>
-        <w:rPr>
-          <w:rFonts w:cstheme="minorHAnsi"/>
-        </w:rPr>
-        <w:t>Mosaic</w:t>
-      </w:r>
-      <w:r>
-        <w:rPr>
-          <w:rFonts w:cstheme="minorHAnsi"/>
-        </w:rPr>
-        <w:t xml:space="preserve"> programming assignment this week is challenging, but doesn’t introduce nearly as many new concepts as </w:t>
-      </w:r>
       <w:proofErr w:type="spellStart"/>
       <w:r>
         <w:rPr>
           <w:rFonts w:cstheme="minorHAnsi"/>
         </w:rPr>
-        <w:t>FaceDraw</w:t>
+        <w:t>FastPrime</w:t>
       </w:r>
       <w:proofErr w:type="spellEnd"/>
       <w:r>
         <w:rPr>
           <w:rFonts w:cstheme="minorHAnsi"/>
         </w:rPr>
-        <w:t xml:space="preserve"> did</w:t>
-      </w:r>
-      <w:r>
-        <w:rPr>
-          <w:rFonts w:cstheme="minorHAnsi"/>
-        </w:rPr>
-        <w:t xml:space="preserve"> last week</w:t>
+        <w:t xml:space="preserve"> </w:t>
+      </w:r>
+      <w:r>
+        <w:rPr>
+          <w:rFonts w:cstheme="minorHAnsi"/>
+        </w:rPr>
+        <w:t xml:space="preserve">performance </w:t>
+      </w:r>
+      <w:r>
+        <w:rPr>
+          <w:rFonts w:cstheme="minorHAnsi"/>
+        </w:rPr>
+        <w:t xml:space="preserve">programming </w:t>
+      </w:r>
+      <w:r>
+        <w:rPr>
+          <w:rFonts w:cstheme="minorHAnsi"/>
+        </w:rPr>
+        <w:t xml:space="preserve">challenge </w:t>
+      </w:r>
+      <w:r>
+        <w:rPr>
+          <w:rFonts w:cstheme="minorHAnsi"/>
+        </w:rPr>
+        <w:t xml:space="preserve">programming assignment this week </w:t>
+      </w:r>
+      <w:r>
+        <w:rPr>
+          <w:rFonts w:cstheme="minorHAnsi"/>
+        </w:rPr>
+        <w:t xml:space="preserve">will be substantially different than our programming assignments in the last </w:t>
+      </w:r>
+      <w:r>
+        <w:rPr>
+          <w:rFonts w:cstheme="minorHAnsi"/>
+        </w:rPr>
+        <w:t xml:space="preserve">couple </w:t>
+      </w:r>
+      <w:r>
+        <w:rPr>
+          <w:rFonts w:cstheme="minorHAnsi"/>
+        </w:rPr>
+        <w:t>week</w:t>
+      </w:r>
+      <w:r>
+        <w:rPr>
+          <w:rFonts w:cstheme="minorHAnsi"/>
+        </w:rPr>
+        <w:t>s</w:t>
+      </w:r>
+      <w:r>
+        <w:rPr>
+          <w:rFonts w:cstheme="minorHAnsi"/>
+        </w:rPr>
+        <w:t>. Threading will be the primary new concept that will be introduced</w:t>
+      </w:r>
+      <w:r>
+        <w:rPr>
+          <w:rFonts w:cstheme="minorHAnsi"/>
+        </w:rPr>
+        <w:t>, and application performance will be the assignment goal</w:t>
       </w:r>
       <w:r>
         <w:rPr>
@@ -439,7 +482,7 @@
         <w:rPr>
           <w:rFonts w:cstheme="minorHAnsi"/>
         </w:rPr>
-        <w:t>4</w:t>
+        <w:t>5</w:t>
       </w:r>
       <w:r>
         <w:rPr>
@@ -465,7 +508,16 @@
             <w:rStyle w:val="Hyperlink"/>
             <w:rFonts w:cstheme="minorHAnsi"/>
           </w:rPr>
-          <w:t>[link]</w:t>
+          <w:t>[</w:t>
+        </w:r>
+        <w:bookmarkStart w:id="0" w:name="_GoBack"/>
+        <w:bookmarkEnd w:id="0"/>
+        <w:r>
+          <w:rPr>
+            <w:rStyle w:val="Hyperlink"/>
+            <w:rFonts w:cstheme="minorHAnsi"/>
+          </w:rPr>
+          <w:t>link]</w:t>
         </w:r>
       </w:hyperlink>
       <w:r>
@@ -502,88 +554,25 @@
         <w:rPr>
           <w:rFonts w:cstheme="minorHAnsi"/>
         </w:rPr>
-        <w:t xml:space="preserve">Suggestion: </w:t>
-      </w:r>
-      <w:r>
-        <w:rPr>
-          <w:rFonts w:cstheme="minorHAnsi"/>
-        </w:rPr>
-        <w:t xml:space="preserve">I would suggest starting </w:t>
-      </w:r>
-      <w:r>
-        <w:rPr>
-          <w:rFonts w:cstheme="minorHAnsi"/>
-        </w:rPr>
-        <w:t xml:space="preserve">your </w:t>
-      </w:r>
-      <w:r>
-        <w:rPr>
-          <w:rFonts w:cstheme="minorHAnsi"/>
-        </w:rPr>
-        <w:t>Mosaic</w:t>
+        <w:t xml:space="preserve">Participate in the Tuesday 3pm discussion and lecture… </w:t>
+      </w:r>
+      <w:r>
+        <w:rPr>
+          <w:rFonts w:cstheme="minorHAnsi"/>
+        </w:rPr>
+        <w:t>and/</w:t>
+      </w:r>
+      <w:r>
+        <w:rPr>
+          <w:rFonts w:cstheme="minorHAnsi"/>
+        </w:rPr>
+        <w:t>or watch the resulting video</w:t>
       </w:r>
       <w:r>
         <w:rPr>
           <w:rFonts w:cstheme="minorHAnsi"/>
         </w:rPr>
         <w:t xml:space="preserve"> </w:t>
-      </w:r>
-      <w:r>
-        <w:rPr>
-          <w:rFonts w:cstheme="minorHAnsi"/>
-        </w:rPr>
-        <w:t xml:space="preserve">application with the elements that </w:t>
-      </w:r>
-      <w:r>
-        <w:rPr>
-          <w:rFonts w:cstheme="minorHAnsi"/>
-        </w:rPr>
-        <w:t>you already know how</w:t>
-      </w:r>
-      <w:r>
-        <w:rPr>
-          <w:rFonts w:cstheme="minorHAnsi"/>
-        </w:rPr>
-        <w:t xml:space="preserve"> to accomplish. </w:t>
-      </w:r>
-    </w:p>
-    <w:p>
-      <w:pPr>
-        <w:pStyle w:val="ListParagraph"/>
-        <w:numPr>
-          <w:ilvl w:val="0"/>
-          <w:numId w:val="6"/>
-        </w:numPr>
-        <w:spacing w:before="240" w:after="0"/>
-        <w:rPr>
-          <w:rFonts w:cstheme="minorHAnsi"/>
-        </w:rPr>
-      </w:pPr>
-      <w:r>
-        <w:rPr>
-          <w:rFonts w:cstheme="minorHAnsi"/>
-        </w:rPr>
-        <w:t xml:space="preserve">Review the </w:t>
-      </w:r>
-      <w:proofErr w:type="spellStart"/>
-      <w:r>
-        <w:rPr>
-          <w:rFonts w:cstheme="minorHAnsi"/>
-        </w:rPr>
-        <w:t>More</w:t>
-      </w:r>
-      <w:r>
-        <w:rPr>
-          <w:rFonts w:cstheme="minorHAnsi"/>
-        </w:rPr>
-        <w:t>InteractiveUserInterfaces</w:t>
-      </w:r>
-      <w:proofErr w:type="spellEnd"/>
-      <w:r>
-        <w:rPr>
-          <w:rFonts w:cstheme="minorHAnsi"/>
-        </w:rPr>
-        <w:t xml:space="preserve"> video </w:t>
       </w:r>
       <w:hyperlink r:id="rId9" w:history="1">
         <w:r>
@@ -596,26 +585,10 @@
       </w:hyperlink>
       <w:r>
         <w:rPr>
-          <w:rStyle w:val="Hyperlink"/>
-          <w:rFonts w:cstheme="minorHAnsi"/>
-        </w:rPr>
-        <w:t xml:space="preserve"> </w:t>
-      </w:r>
-      <w:r>
-        <w:rPr>
-          <w:rFonts w:cstheme="minorHAnsi"/>
-        </w:rPr>
-        <w:t>before the Tuesday Discussion &amp; Lecture session.</w:t>
-      </w:r>
-    </w:p>
-    <w:p>
-      <w:pPr>
-        <w:pStyle w:val="ListParagraph"/>
-        <w:spacing w:before="240" w:after="0"/>
-        <w:rPr>
-          <w:rFonts w:cstheme="minorHAnsi"/>
-        </w:rPr>
-      </w:pPr>
+          <w:rFonts w:cstheme="minorHAnsi"/>
+        </w:rPr>
+        <w:t xml:space="preserve">. </w:t>
+      </w:r>
     </w:p>
     <w:p>
       <w:pPr>
@@ -627,32 +600,31 @@
         <w:spacing w:before="240" w:after="0"/>
         <w:rPr>
           <w:rFonts w:cstheme="minorHAnsi"/>
-          <w:u w:val="single"/>
-        </w:rPr>
-      </w:pPr>
-      <w:r>
-        <w:rPr>
-          <w:rFonts w:cstheme="minorHAnsi"/>
-        </w:rPr>
-        <w:t xml:space="preserve">Participate in the Tuesday 3pm discussion and lecture… </w:t>
-      </w:r>
-      <w:r>
-        <w:rPr>
-          <w:rFonts w:cstheme="minorHAnsi"/>
-        </w:rPr>
-        <w:t>and/</w:t>
-      </w:r>
-      <w:r>
-        <w:rPr>
-          <w:rFonts w:cstheme="minorHAnsi"/>
-        </w:rPr>
-        <w:t>or watch the resulting video</w:t>
-      </w:r>
-      <w:r>
-        <w:rPr>
-          <w:rFonts w:cstheme="minorHAnsi"/>
-        </w:rPr>
-        <w:t xml:space="preserve"> </w:t>
+        </w:rPr>
+      </w:pPr>
+      <w:r>
+        <w:rPr>
+          <w:rFonts w:cstheme="minorHAnsi"/>
+        </w:rPr>
+        <w:t xml:space="preserve">Review </w:t>
+      </w:r>
+      <w:r>
+        <w:rPr>
+          <w:rFonts w:cstheme="minorHAnsi"/>
+        </w:rPr>
+        <w:t xml:space="preserve">JUnit and </w:t>
+      </w:r>
+      <w:r>
+        <w:rPr>
+          <w:rFonts w:cstheme="minorHAnsi"/>
+        </w:rPr>
+        <w:t xml:space="preserve">how </w:t>
+      </w:r>
+      <w:r>
+        <w:rPr>
+          <w:rFonts w:cstheme="minorHAnsi"/>
+        </w:rPr>
+        <w:t xml:space="preserve">Java files </w:t>
       </w:r>
       <w:hyperlink r:id="rId10" w:history="1">
         <w:r>
@@ -667,8 +639,29 @@
         <w:rPr>
           <w:rFonts w:cstheme="minorHAnsi"/>
         </w:rPr>
-        <w:t xml:space="preserve">. </w:t>
-      </w:r>
+        <w:t xml:space="preserve"> work</w:t>
+      </w:r>
+      <w:r>
+        <w:rPr>
+          <w:rFonts w:cstheme="minorHAnsi"/>
+        </w:rPr>
+        <w:t>.</w:t>
+      </w:r>
+      <w:r>
+        <w:rPr>
+          <w:rFonts w:cstheme="minorHAnsi"/>
+        </w:rPr>
+        <w:t xml:space="preserve"> </w:t>
+      </w:r>
+    </w:p>
+    <w:p>
+      <w:pPr>
+        <w:pStyle w:val="ListParagraph"/>
+        <w:spacing w:before="240" w:after="0"/>
+        <w:rPr>
+          <w:rFonts w:cstheme="minorHAnsi"/>
+        </w:rPr>
+      </w:pPr>
     </w:p>
     <w:p>
       <w:pPr>
@@ -687,76 +680,8 @@
         <w:rPr>
           <w:rFonts w:cstheme="minorHAnsi"/>
         </w:rPr>
-        <w:t xml:space="preserve">Based on popular request, this week we will also have an </w:t>
-      </w:r>
-      <w:r>
-        <w:rPr>
-          <w:rFonts w:cstheme="minorHAnsi"/>
-          <w:u w:val="single"/>
-        </w:rPr>
-        <w:t>optional Thursday Discussion &amp; Lecture session over lunch</w:t>
-      </w:r>
-      <w:r>
-        <w:rPr>
-          <w:rFonts w:cstheme="minorHAnsi"/>
-        </w:rPr>
-        <w:t xml:space="preserve">. Bring your questions. Grab your lunch and I will plan on starting at 12:10 and </w:t>
-      </w:r>
-      <w:r>
-        <w:rPr>
-          <w:rFonts w:cstheme="minorHAnsi"/>
-        </w:rPr>
-        <w:t>will not</w:t>
-      </w:r>
-      <w:r>
-        <w:rPr>
-          <w:rFonts w:cstheme="minorHAnsi"/>
-        </w:rPr>
-        <w:t xml:space="preserve"> go past 1. We will see how </w:t>
-      </w:r>
-      <w:r>
-        <w:rPr>
-          <w:rFonts w:cstheme="minorHAnsi"/>
-        </w:rPr>
-        <w:t>a lunch session</w:t>
-      </w:r>
-      <w:r>
-        <w:rPr>
-          <w:rFonts w:cstheme="minorHAnsi"/>
-        </w:rPr>
-        <w:t xml:space="preserve"> works and co</w:t>
-      </w:r>
-      <w:r>
-        <w:rPr>
-          <w:rFonts w:cstheme="minorHAnsi"/>
-        </w:rPr>
-        <w:t xml:space="preserve">ntinue to adjust going forward </w:t>
-      </w:r>
-      <w:hyperlink r:id="rId11" w:history="1">
-        <w:r>
-          <w:rPr>
-            <w:rStyle w:val="Hyperlink"/>
-            <w:rFonts w:cstheme="minorHAnsi"/>
-          </w:rPr>
-          <w:t>[link]</w:t>
-        </w:r>
-      </w:hyperlink>
-      <w:r>
-        <w:rPr>
-          <w:rFonts w:cstheme="minorHAnsi"/>
-        </w:rPr>
-        <w:t>.</w:t>
-      </w:r>
-    </w:p>
-    <w:p>
-      <w:pPr>
-        <w:pStyle w:val="ListParagraph"/>
-        <w:spacing w:before="240" w:after="0"/>
-        <w:rPr>
-          <w:rFonts w:cstheme="minorHAnsi"/>
-          <w:u w:val="single"/>
-        </w:rPr>
-      </w:pPr>
+        <w:t xml:space="preserve">Complete your Discussion Board posting by the end of the day Wednesday. </w:t>
+      </w:r>
     </w:p>
     <w:p>
       <w:pPr>
@@ -768,59 +693,38 @@
         <w:spacing w:before="240" w:after="0"/>
         <w:rPr>
           <w:rFonts w:cstheme="minorHAnsi"/>
-        </w:rPr>
-      </w:pPr>
-      <w:r>
-        <w:rPr>
-          <w:rFonts w:cstheme="minorHAnsi"/>
-        </w:rPr>
-        <w:t xml:space="preserve">Review </w:t>
-      </w:r>
-      <w:r>
-        <w:rPr>
-          <w:rFonts w:cstheme="minorHAnsi"/>
-        </w:rPr>
-        <w:t xml:space="preserve">how </w:t>
-      </w:r>
-      <w:r>
-        <w:rPr>
-          <w:rFonts w:cstheme="minorHAnsi"/>
-        </w:rPr>
-        <w:t xml:space="preserve">Java files </w:t>
-      </w:r>
-      <w:hyperlink r:id="rId12" w:history="1">
-        <w:r>
-          <w:rPr>
-            <w:rStyle w:val="Hyperlink"/>
-            <w:rFonts w:cstheme="minorHAnsi"/>
-          </w:rPr>
-          <w:t>[link]</w:t>
-        </w:r>
-      </w:hyperlink>
-      <w:r>
-        <w:rPr>
-          <w:rFonts w:cstheme="minorHAnsi"/>
-        </w:rPr>
-        <w:t xml:space="preserve"> work</w:t>
-      </w:r>
-      <w:r>
-        <w:rPr>
-          <w:rFonts w:cstheme="minorHAnsi"/>
-        </w:rPr>
-        <w:t>.</w:t>
-      </w:r>
-      <w:r>
-        <w:rPr>
-          <w:rFonts w:cstheme="minorHAnsi"/>
-        </w:rPr>
-        <w:t xml:space="preserve"> This will be a significant topic next week so spend a few minutes looking through some of the methods associated with the Java File class.</w:t>
-      </w:r>
-      <w:r>
-        <w:rPr>
-          <w:rFonts w:cstheme="minorHAnsi"/>
-        </w:rPr>
-        <w:t xml:space="preserve"> </w:t>
-      </w:r>
+          <w:u w:val="single"/>
+        </w:rPr>
+      </w:pPr>
+      <w:r>
+        <w:rPr>
+          <w:rFonts w:cstheme="minorHAnsi"/>
+        </w:rPr>
+        <w:t xml:space="preserve">We are going to try our </w:t>
+      </w:r>
+      <w:r>
+        <w:rPr>
+          <w:rFonts w:cstheme="minorHAnsi"/>
+          <w:u w:val="single"/>
+        </w:rPr>
+        <w:t>Thursday Discussion &amp; Lecture session over lunch</w:t>
+      </w:r>
+      <w:r>
+        <w:rPr>
+          <w:rFonts w:cstheme="minorHAnsi"/>
+        </w:rPr>
+        <w:t xml:space="preserve"> for another week. Bring your questions. Grab your lunch and we will plan on starting at 12:10 and will not go past 1. We will see how a lunch session works and continue to adjust going forward.</w:t>
+      </w:r>
+    </w:p>
+    <w:p>
+      <w:pPr>
+        <w:pStyle w:val="ListParagraph"/>
+        <w:spacing w:before="240" w:after="0"/>
+        <w:rPr>
+          <w:rFonts w:cstheme="minorHAnsi"/>
+          <w:u w:val="single"/>
+        </w:rPr>
+      </w:pPr>
     </w:p>
     <w:p>
       <w:pPr>
@@ -832,107 +736,15 @@
         <w:spacing w:before="240" w:after="0"/>
         <w:rPr>
           <w:rFonts w:cstheme="minorHAnsi"/>
-        </w:rPr>
-      </w:pPr>
-      <w:r>
-        <w:rPr>
-          <w:rFonts w:cstheme="minorHAnsi"/>
-        </w:rPr>
-        <w:t>Continue to up</w:t>
-      </w:r>
-      <w:r>
-        <w:rPr>
-          <w:rFonts w:cstheme="minorHAnsi"/>
-        </w:rPr>
-        <w:t xml:space="preserve">date your </w:t>
-      </w:r>
-      <w:r>
-        <w:rPr>
-          <w:rFonts w:cstheme="minorHAnsi"/>
-        </w:rPr>
-        <w:t>Mosaic a</w:t>
-      </w:r>
-      <w:r>
-        <w:rPr>
-          <w:rFonts w:cstheme="minorHAnsi"/>
-        </w:rPr>
-        <w:t xml:space="preserve">pplication incrementally. </w:t>
-      </w:r>
-    </w:p>
-    <w:p>
-      <w:pPr>
-        <w:pStyle w:val="ListParagraph"/>
-        <w:spacing w:before="240" w:after="0"/>
-        <w:rPr>
-          <w:rFonts w:cstheme="minorHAnsi"/>
-        </w:rPr>
-      </w:pPr>
-      <w:r>
-        <w:rPr>
-          <w:rFonts w:cstheme="minorHAnsi"/>
-          <w:u w:val="single"/>
-        </w:rPr>
-        <w:t>Note</w:t>
-      </w:r>
-      <w:r>
-        <w:rPr>
-          <w:rFonts w:cstheme="minorHAnsi"/>
-        </w:rPr>
-        <w:t xml:space="preserve">: </w:t>
-      </w:r>
-      <w:r>
-        <w:rPr>
-          <w:rFonts w:cstheme="minorHAnsi"/>
-        </w:rPr>
-        <w:t xml:space="preserve">I suspect this one will be a little easier for you that </w:t>
-      </w:r>
-      <w:proofErr w:type="spellStart"/>
-      <w:r>
-        <w:rPr>
-          <w:rFonts w:cstheme="minorHAnsi"/>
-        </w:rPr>
-        <w:t>FaceDraw</w:t>
-      </w:r>
-      <w:proofErr w:type="spellEnd"/>
-      <w:r>
-        <w:rPr>
-          <w:rFonts w:cstheme="minorHAnsi"/>
-        </w:rPr>
-        <w:t xml:space="preserve">. Not because the assignment is easier, but because you are becoming more experienced. If something </w:t>
-      </w:r>
-      <w:r>
-        <w:rPr>
-          <w:rFonts w:cstheme="minorHAnsi"/>
-        </w:rPr>
-        <w:t xml:space="preserve">extra </w:t>
-      </w:r>
-      <w:r>
-        <w:rPr>
-          <w:rFonts w:cstheme="minorHAnsi"/>
-        </w:rPr>
-        <w:t xml:space="preserve">grabs your </w:t>
-      </w:r>
-      <w:r>
-        <w:rPr>
-          <w:rFonts w:cstheme="minorHAnsi"/>
-        </w:rPr>
-        <w:t>attention</w:t>
-      </w:r>
-      <w:r>
-        <w:rPr>
-          <w:rFonts w:cstheme="minorHAnsi"/>
-        </w:rPr>
-        <w:t xml:space="preserve">, use this week as an opportunity to add something unique to your project. </w:t>
-      </w:r>
-    </w:p>
-    <w:p>
-      <w:pPr>
-        <w:pStyle w:val="ListParagraph"/>
-        <w:spacing w:before="240" w:after="0"/>
-        <w:rPr>
-          <w:rFonts w:cstheme="minorHAnsi"/>
-        </w:rPr>
-      </w:pPr>
+          <w:u w:val="single"/>
+        </w:rPr>
+      </w:pPr>
+      <w:r>
+        <w:rPr>
+          <w:rFonts w:cstheme="minorHAnsi"/>
+        </w:rPr>
+        <w:t>Respond to one or more other Discussion Board postings by the end of the day Friday.</w:t>
+      </w:r>
     </w:p>
     <w:p>
       <w:pPr>
@@ -951,59 +763,31 @@
         <w:rPr>
           <w:rFonts w:cstheme="minorHAnsi"/>
         </w:rPr>
-        <w:t xml:space="preserve">Complete your Discussion Board posting by the end of the day Wednesday. </w:t>
-      </w:r>
-    </w:p>
-    <w:p>
-      <w:pPr>
-        <w:pStyle w:val="ListParagraph"/>
-        <w:numPr>
-          <w:ilvl w:val="0"/>
-          <w:numId w:val="6"/>
-        </w:numPr>
-        <w:spacing w:before="240" w:after="0"/>
-        <w:rPr>
-          <w:rFonts w:cstheme="minorHAnsi"/>
-          <w:u w:val="single"/>
-        </w:rPr>
-      </w:pPr>
-      <w:r>
-        <w:rPr>
-          <w:rFonts w:cstheme="minorHAnsi"/>
-        </w:rPr>
-        <w:t>Respond to one or more other Discussion Board postings by the end of the day Friday.</w:t>
-      </w:r>
-    </w:p>
-    <w:p>
-      <w:pPr>
-        <w:pStyle w:val="ListParagraph"/>
-        <w:numPr>
-          <w:ilvl w:val="0"/>
-          <w:numId w:val="6"/>
-        </w:numPr>
-        <w:spacing w:before="240" w:after="0"/>
-        <w:rPr>
-          <w:rFonts w:cstheme="minorHAnsi"/>
-          <w:u w:val="single"/>
-        </w:rPr>
-      </w:pPr>
-      <w:r>
-        <w:rPr>
-          <w:rFonts w:cstheme="minorHAnsi"/>
-        </w:rPr>
         <w:t xml:space="preserve">Complete your week </w:t>
       </w:r>
       <w:r>
         <w:rPr>
           <w:rFonts w:cstheme="minorHAnsi"/>
         </w:rPr>
-        <w:t>4</w:t>
-      </w:r>
-      <w:r>
-        <w:rPr>
-          <w:rFonts w:cstheme="minorHAnsi"/>
-        </w:rPr>
-        <w:t xml:space="preserve"> assignment </w:t>
+        <w:t>5</w:t>
+      </w:r>
+      <w:r>
+        <w:rPr>
+          <w:rFonts w:cstheme="minorHAnsi"/>
+        </w:rPr>
+        <w:t xml:space="preserve"> assignment</w:t>
+      </w:r>
+      <w:r>
+        <w:rPr>
+          <w:rFonts w:cstheme="minorHAnsi"/>
+        </w:rPr>
+        <w:t>s</w:t>
+      </w:r>
+      <w:r>
+        <w:rPr>
+          <w:rFonts w:cstheme="minorHAnsi"/>
+        </w:rPr>
+        <w:t xml:space="preserve"> </w:t>
       </w:r>
       <w:r>
         <w:rPr>
@@ -1021,7 +805,19 @@
         <w:rPr>
           <w:rFonts w:cstheme="minorHAnsi"/>
         </w:rPr>
-        <w:t xml:space="preserve"> turn it in through the Blackboard “Homework” link by the end of the day Sunday. </w:t>
+        <w:t xml:space="preserve"> turn it in through the Blackboard “Homework” link</w:t>
+      </w:r>
+      <w:r>
+        <w:rPr>
+          <w:rFonts w:cstheme="minorHAnsi"/>
+        </w:rPr>
+        <w:t>s</w:t>
+      </w:r>
+      <w:r>
+        <w:rPr>
+          <w:rFonts w:cstheme="minorHAnsi"/>
+        </w:rPr>
+        <w:t xml:space="preserve"> by the end of the day Sunday. </w:t>
       </w:r>
     </w:p>
     <w:p>

</xml_diff>

<commit_message>
Updated week 5 documents.
</commit_message>
<xml_diff>
--- a/CPSC-24500/Week05/2017SpringW05Agenda.docx
+++ b/CPSC-24500/Week05/2017SpringW05Agenda.docx
@@ -508,18 +508,11 @@
             <w:rStyle w:val="Hyperlink"/>
             <w:rFonts w:cstheme="minorHAnsi"/>
           </w:rPr>
-          <w:t>[</w:t>
-        </w:r>
-        <w:bookmarkStart w:id="0" w:name="_GoBack"/>
-        <w:bookmarkEnd w:id="0"/>
-        <w:r>
-          <w:rPr>
-            <w:rStyle w:val="Hyperlink"/>
-            <w:rFonts w:cstheme="minorHAnsi"/>
-          </w:rPr>
-          <w:t>link]</w:t>
+          <w:t>[link]</w:t>
         </w:r>
       </w:hyperlink>
+      <w:bookmarkStart w:id="0" w:name="_GoBack"/>
+      <w:bookmarkEnd w:id="0"/>
       <w:r>
         <w:rPr>
           <w:rFonts w:cstheme="minorHAnsi"/>

</xml_diff>

<commit_message>
Add week 5 session 4 video html plus update files.
</commit_message>
<xml_diff>
--- a/CPSC-24500/Week05/2017SpringW05Agenda.docx
+++ b/CPSC-24500/Week05/2017SpringW05Agenda.docx
@@ -736,8 +736,6 @@
         </w:rPr>
         <w:t>pm</w:t>
       </w:r>
-      <w:bookmarkStart w:id="0" w:name="_GoBack"/>
-      <w:bookmarkEnd w:id="0"/>
       <w:r>
         <w:rPr>
           <w:rFonts w:cstheme="minorHAnsi"/>
@@ -762,7 +760,24 @@
         <w:rPr>
           <w:rFonts w:cstheme="minorHAnsi"/>
         </w:rPr>
-        <w:t>Depending on what we get through in our Thursday lunch session, there may be one additional video for the remaining topics [link].</w:t>
+        <w:t xml:space="preserve">Depending on what we get through in our Thursday lunch session, there may be one additional video for the remaining topics </w:t>
+      </w:r>
+      <w:hyperlink r:id="rId11" w:history="1">
+        <w:r>
+          <w:rPr>
+            <w:rStyle w:val="Hyperlink"/>
+            <w:rFonts w:cstheme="minorHAnsi"/>
+          </w:rPr>
+          <w:t>[link]</w:t>
+        </w:r>
+      </w:hyperlink>
+      <w:bookmarkStart w:id="0" w:name="_GoBack"/>
+      <w:bookmarkEnd w:id="0"/>
+      <w:r>
+        <w:rPr>
+          <w:rFonts w:cstheme="minorHAnsi"/>
+        </w:rPr>
+        <w:t>.</w:t>
       </w:r>
     </w:p>
     <w:p>

</xml_diff>